<commit_message>
updated README.md and report files
</commit_message>
<xml_diff>
--- a/RelazioneAPLGenovesePennisi2024.docx
+++ b/RelazioneAPLGenovesePennisi2024.docx
@@ -7481,11 +7481,21 @@
     </w:p>
     <w:p>
       <w:pPr>
+        <w:ind w:left="360"/>
+        <w:rPr>
+          <w:rFonts w:cs="Arial"/>
+          <w:szCs w:val="28"/>
+        </w:rPr>
+      </w:pPr>
+    </w:p>
+    <w:p>
+      <w:pPr>
         <w:pStyle w:val="Titolo2"/>
         <w:ind w:firstLine="360"/>
       </w:pPr>
       <w:bookmarkStart w:id="7" w:name="_Toc161389282"/>
       <w:r>
+        <w:lastRenderedPageBreak/>
         <w:t>3.2) Go: WMS e UM</w:t>
       </w:r>
       <w:bookmarkEnd w:id="7"/>
@@ -7498,11 +7508,7 @@
         <w:t xml:space="preserve">, </w:t>
       </w:r>
       <w:r>
-        <w:t xml:space="preserve">che consente di coniugare efficienza e semplicità. </w:t>
-      </w:r>
-      <w:r>
-        <w:lastRenderedPageBreak/>
-        <w:t xml:space="preserve">Quest’ultimo consente di gestire facilmente la concorrenza grazie a un meccanismo più snello dei </w:t>
+        <w:t xml:space="preserve">che consente di coniugare efficienza e semplicità. Quest’ultimo consente di gestire facilmente la concorrenza grazie a un meccanismo più snello dei </w:t>
       </w:r>
       <w:proofErr w:type="spellStart"/>
       <w:r>
@@ -7606,36 +7612,34 @@
       </w:r>
     </w:p>
     <w:p>
-      <w:pPr>
-        <w:pStyle w:val="Titolo3"/>
-      </w:pPr>
-      <w:bookmarkStart w:id="9" w:name="_Toc161389284"/>
-      <w:r>
-        <w:t>3.2.2) Database Connector</w:t>
-      </w:r>
-      <w:bookmarkEnd w:id="9"/>
-      <w:r>
-        <w:t xml:space="preserve"> </w:t>
-      </w:r>
-    </w:p>
-    <w:p>
-      <w:r>
-        <w:t>Ciascun</w:t>
-      </w:r>
-      <w:r>
-        <w:t xml:space="preserve"> microservizio è collegato a un suo database di tipo MySQL.</w:t>
-      </w:r>
-    </w:p>
-    <w:p>
-      <w:r>
-        <w:t xml:space="preserve">Per facilitarne la comunicazione con il database è stata utilizzata la libreria </w:t>
-      </w:r>
+      <w:r>
+        <w:t xml:space="preserve">Di seguito sono indicati gli endpoint esposti per le richieste REST da parte del client. </w:t>
+      </w:r>
+    </w:p>
+    <w:p>
+      <w:r>
+        <w:t xml:space="preserve">Essi sono suddivisi in base al microservizio a cui afferiscono. </w:t>
+      </w:r>
+    </w:p>
+    <w:p>
+      <w:r>
+        <w:t xml:space="preserve">User Manager: </w:t>
+      </w:r>
+    </w:p>
+    <w:p>
+      <w:pPr>
+        <w:pStyle w:val="Paragrafoelenco"/>
+        <w:numPr>
+          <w:ilvl w:val="1"/>
+          <w:numId w:val="6"/>
+        </w:numPr>
+      </w:pPr>
       <w:r>
         <w:rPr>
           <w:i/>
           <w:iCs/>
         </w:rPr>
-        <w:t>github.com/go-</w:t>
+        <w:t>/</w:t>
       </w:r>
       <w:proofErr w:type="spellStart"/>
       <w:r>
@@ -7643,167 +7647,163 @@
           <w:i/>
           <w:iCs/>
         </w:rPr>
-        <w:t>sql</w:t>
-      </w:r>
-      <w:proofErr w:type="spellEnd"/>
+        <w:t>register</w:t>
+      </w:r>
+      <w:proofErr w:type="spellEnd"/>
+      <w:r>
+        <w:t xml:space="preserve"> (POST): per la registrazione degli utenti, i quali forniscono e</w:t>
+      </w:r>
+      <w:r>
+        <w:t>-</w:t>
+      </w:r>
+      <w:r>
+        <w:t xml:space="preserve">mail e password. </w:t>
+      </w:r>
+    </w:p>
+    <w:p>
+      <w:pPr>
+        <w:pStyle w:val="Paragrafoelenco"/>
+        <w:numPr>
+          <w:ilvl w:val="1"/>
+          <w:numId w:val="6"/>
+        </w:numPr>
+      </w:pPr>
       <w:r>
         <w:rPr>
           <w:i/>
           <w:iCs/>
         </w:rPr>
-        <w:t>-driver/</w:t>
-      </w:r>
-      <w:proofErr w:type="spellStart"/>
+        <w:t>/login</w:t>
+      </w:r>
+      <w:r>
+        <w:t xml:space="preserve"> (POST): per l’autenticazione degli utenti; il client riceve come risposta il token JWT. </w:t>
+      </w:r>
+    </w:p>
+    <w:p>
+      <w:pPr>
+        <w:pStyle w:val="Paragrafoelenco"/>
+        <w:numPr>
+          <w:ilvl w:val="1"/>
+          <w:numId w:val="6"/>
+        </w:numPr>
+      </w:pPr>
       <w:r>
         <w:rPr>
           <w:i/>
           <w:iCs/>
         </w:rPr>
-        <w:t>mysql</w:t>
-      </w:r>
-      <w:proofErr w:type="spellEnd"/>
-      <w:r>
-        <w:t>. Inoltre, si è deciso di inglobare tutte le funzioni per l’utilizzo del database all’interno di un tipo</w:t>
-      </w:r>
-      <w:r>
-        <w:t xml:space="preserve"> </w:t>
-      </w:r>
-      <w:r>
-        <w:t>chiamato</w:t>
-      </w:r>
-      <w:r>
-        <w:t xml:space="preserve"> </w:t>
-      </w:r>
-      <w:proofErr w:type="spellStart"/>
-      <w:r>
-        <w:t>DatabaseConnector</w:t>
-      </w:r>
-      <w:proofErr w:type="spellEnd"/>
-      <w:r>
-        <w:t>. Q</w:t>
-      </w:r>
-      <w:r>
-        <w:t xml:space="preserve">uesto contribuisce a rendere il codice più comprensibile e </w:t>
-      </w:r>
-      <w:proofErr w:type="spellStart"/>
-      <w:r>
-        <w:t>manutenibile</w:t>
-      </w:r>
-      <w:proofErr w:type="spellEnd"/>
-      <w:r>
-        <w:t xml:space="preserve"> nel tempo.</w:t>
-      </w:r>
-    </w:p>
-    <w:p>
-      <w:pPr>
-        <w:pStyle w:val="Titolo3"/>
-      </w:pPr>
-      <w:bookmarkStart w:id="10" w:name="_Toc161389285"/>
-      <w:r>
-        <w:t xml:space="preserve">3.2.3) </w:t>
-      </w:r>
-      <w:proofErr w:type="spellStart"/>
-      <w:r>
-        <w:t>KafkaProducer</w:t>
-      </w:r>
-      <w:bookmarkEnd w:id="10"/>
-      <w:proofErr w:type="spellEnd"/>
-    </w:p>
-    <w:p>
-      <w:r>
-        <w:t xml:space="preserve">Il WMS sfrutta la tecnologia Kafka attraverso l’uso della libreria </w:t>
-      </w:r>
+        <w:t>/</w:t>
+      </w:r>
+      <w:proofErr w:type="spellStart"/>
       <w:r>
         <w:rPr>
           <w:i/>
           <w:iCs/>
         </w:rPr>
-        <w:t>github.com/</w:t>
-      </w:r>
-      <w:proofErr w:type="spellStart"/>
+        <w:t>delete_account</w:t>
+      </w:r>
+      <w:proofErr w:type="spellEnd"/>
+      <w:r>
+        <w:t xml:space="preserve"> (POST): per l’eliminazione dell’account dell’utente e delle relative regole. </w:t>
+      </w:r>
+    </w:p>
+    <w:p>
+      <w:r>
+        <w:t xml:space="preserve">WMS: </w:t>
+      </w:r>
+    </w:p>
+    <w:p>
+      <w:pPr>
+        <w:pStyle w:val="Paragrafoelenco"/>
+        <w:numPr>
+          <w:ilvl w:val="1"/>
+          <w:numId w:val="6"/>
+        </w:numPr>
+      </w:pPr>
       <w:r>
         <w:rPr>
           <w:i/>
           <w:iCs/>
         </w:rPr>
-        <w:t>confluentinc</w:t>
-      </w:r>
-      <w:proofErr w:type="spellEnd"/>
+        <w:t>/</w:t>
+      </w:r>
+      <w:proofErr w:type="spellStart"/>
       <w:r>
         <w:rPr>
           <w:i/>
           <w:iCs/>
         </w:rPr>
-        <w:t>/</w:t>
-      </w:r>
-      <w:proofErr w:type="spellStart"/>
+        <w:t>update_rules</w:t>
+      </w:r>
+      <w:proofErr w:type="spellEnd"/>
+      <w:r>
+        <w:t xml:space="preserve"> (POST): per l’inserimento o l’aggiornamento dei parametri meteorologici, per una data località, scelti dall’utente.</w:t>
+      </w:r>
+    </w:p>
+    <w:p>
+      <w:pPr>
+        <w:pStyle w:val="Paragrafoelenco"/>
+        <w:numPr>
+          <w:ilvl w:val="1"/>
+          <w:numId w:val="6"/>
+        </w:numPr>
+      </w:pPr>
       <w:r>
         <w:rPr>
           <w:i/>
           <w:iCs/>
         </w:rPr>
-        <w:t>confluent</w:t>
-      </w:r>
-      <w:proofErr w:type="spellEnd"/>
+        <w:t>/</w:t>
+      </w:r>
+      <w:proofErr w:type="spellStart"/>
       <w:r>
         <w:rPr>
           <w:i/>
           <w:iCs/>
         </w:rPr>
-        <w:t>-</w:t>
-      </w:r>
-      <w:proofErr w:type="spellStart"/>
+        <w:t>show_rules</w:t>
+      </w:r>
+      <w:proofErr w:type="spellEnd"/>
+      <w:r>
+        <w:t xml:space="preserve"> (</w:t>
+      </w:r>
+      <w:r>
+        <w:t>GET</w:t>
+      </w:r>
+      <w:r>
+        <w:t>): per visualizzare le regoli correnti dell’utente loggato.</w:t>
+      </w:r>
+    </w:p>
+    <w:p>
+      <w:pPr>
+        <w:pStyle w:val="Paragrafoelenco"/>
+        <w:numPr>
+          <w:ilvl w:val="1"/>
+          <w:numId w:val="6"/>
+        </w:numPr>
+      </w:pPr>
       <w:r>
         <w:rPr>
           <w:i/>
           <w:iCs/>
         </w:rPr>
-        <w:t>kafka</w:t>
-      </w:r>
-      <w:proofErr w:type="spellEnd"/>
+        <w:t>/</w:t>
+      </w:r>
+      <w:proofErr w:type="spellStart"/>
       <w:r>
         <w:rPr>
           <w:i/>
           <w:iCs/>
         </w:rPr>
-        <w:t>-go/</w:t>
-      </w:r>
-      <w:proofErr w:type="spellStart"/>
+        <w:t>update_rules</w:t>
+      </w:r>
+      <w:proofErr w:type="spellEnd"/>
       <w:r>
         <w:rPr>
           <w:i/>
           <w:iCs/>
         </w:rPr>
-        <w:t>kafka</w:t>
-      </w:r>
-      <w:proofErr w:type="spellEnd"/>
-      <w:r>
-        <w:t xml:space="preserve">. Anche in questo caso si è deciso di utilizzare un tipo, </w:t>
-      </w:r>
-      <w:r>
-        <w:t>chiamato</w:t>
-      </w:r>
-      <w:r>
-        <w:t xml:space="preserve"> </w:t>
-      </w:r>
-      <w:proofErr w:type="spellStart"/>
-      <w:r>
-        <w:t>KafkaProducer</w:t>
-      </w:r>
-      <w:proofErr w:type="spellEnd"/>
-      <w:r>
-        <w:t>, che incorpora le funzioni per la comunicazione con il broker Kafka</w:t>
-      </w:r>
-      <w:r>
-        <w:t xml:space="preserve"> e la pubblicazione sul </w:t>
-      </w:r>
-      <w:proofErr w:type="spellStart"/>
-      <w:r>
-        <w:t>topic</w:t>
-      </w:r>
-      <w:proofErr w:type="spellEnd"/>
-      <w:r>
-        <w:t xml:space="preserve"> </w:t>
+        <w:t>/</w:t>
       </w:r>
       <w:proofErr w:type="spellStart"/>
       <w:r>
@@ -7811,354 +7811,573 @@
           <w:i/>
           <w:iCs/>
         </w:rPr>
-        <w:t>event_update</w:t>
-      </w:r>
-      <w:proofErr w:type="spellEnd"/>
-      <w:r>
-        <w:t xml:space="preserve">. I motivi che hanno portato a tale scelta sono gli stessi presentati per il </w:t>
-      </w:r>
-      <w:proofErr w:type="spellStart"/>
-      <w:r>
-        <w:t>DatabaseConnector</w:t>
-      </w:r>
-      <w:proofErr w:type="spellEnd"/>
-      <w:r>
-        <w:t>.</w:t>
+        <w:t>delete_user_constraints_by_location</w:t>
+      </w:r>
+      <w:proofErr w:type="spellEnd"/>
+      <w:r>
+        <w:t xml:space="preserve"> (POST): per eliminare tutte le regole dell’utente relative a una data località.</w:t>
+      </w:r>
+    </w:p>
+    <w:p>
+      <w:r>
+        <w:t>Il dettaglio dei parametri necessari per ogni richiesta è indicato nel file “README.md”.</w:t>
       </w:r>
     </w:p>
     <w:p>
       <w:pPr>
         <w:pStyle w:val="Titolo3"/>
       </w:pPr>
-      <w:bookmarkStart w:id="11" w:name="_Toc161389286"/>
-      <w:r>
-        <w:t xml:space="preserve">3.2.4) </w:t>
-      </w:r>
-      <w:proofErr w:type="spellStart"/>
-      <w:r>
-        <w:t>SecretInitializer</w:t>
-      </w:r>
-      <w:bookmarkEnd w:id="11"/>
-      <w:proofErr w:type="spellEnd"/>
-    </w:p>
-    <w:p>
-      <w:pPr>
-        <w:rPr>
-          <w:rFonts w:cs="Arial"/>
-          <w:szCs w:val="28"/>
-        </w:rPr>
-      </w:pPr>
-      <w:r>
-        <w:rPr>
-          <w:rFonts w:cs="Arial"/>
-          <w:szCs w:val="28"/>
-        </w:rPr>
-        <w:t>Per evitare di esporre la password di accesso al database si è scelto di implementare i Secrets</w:t>
-      </w:r>
-      <w:r>
-        <w:rPr>
-          <w:rFonts w:cs="Arial"/>
-          <w:szCs w:val="28"/>
-        </w:rPr>
-        <w:t>.</w:t>
-      </w:r>
-    </w:p>
-    <w:p>
-      <w:pPr>
-        <w:rPr>
-          <w:rFonts w:cs="Arial"/>
-          <w:szCs w:val="28"/>
-        </w:rPr>
-      </w:pPr>
-      <w:r>
-        <w:rPr>
-          <w:rFonts w:cs="Arial"/>
-          <w:szCs w:val="28"/>
-        </w:rPr>
-        <w:t xml:space="preserve">Un </w:t>
-      </w:r>
-      <w:r>
-        <w:rPr>
-          <w:rFonts w:cs="Arial"/>
-          <w:szCs w:val="28"/>
-        </w:rPr>
-        <w:t>Secret</w:t>
-      </w:r>
-      <w:r>
-        <w:rPr>
-          <w:rFonts w:cs="Arial"/>
-          <w:szCs w:val="28"/>
-        </w:rPr>
-        <w:t xml:space="preserve"> è </w:t>
-      </w:r>
-      <w:r>
-        <w:rPr>
-          <w:rFonts w:cs="Arial"/>
-          <w:szCs w:val="28"/>
-        </w:rPr>
-        <w:t xml:space="preserve">un </w:t>
-      </w:r>
-      <w:r>
-        <w:rPr>
-          <w:rFonts w:cs="Arial"/>
-          <w:szCs w:val="28"/>
-        </w:rPr>
-        <w:t>qualsiasi dato</w:t>
-      </w:r>
-      <w:r>
-        <w:rPr>
-          <w:rFonts w:cs="Arial"/>
-          <w:szCs w:val="28"/>
-        </w:rPr>
-        <w:t xml:space="preserve"> che contiene informazioni sensibili</w:t>
-      </w:r>
-      <w:r>
-        <w:rPr>
-          <w:rFonts w:cs="Arial"/>
-          <w:szCs w:val="28"/>
-        </w:rPr>
-        <w:t xml:space="preserve"> e c</w:t>
-      </w:r>
-      <w:r>
-        <w:rPr>
-          <w:rFonts w:cs="Arial"/>
-          <w:szCs w:val="28"/>
-        </w:rPr>
-        <w:t>he</w:t>
-      </w:r>
-      <w:r>
-        <w:rPr>
-          <w:rFonts w:cs="Arial"/>
-          <w:szCs w:val="28"/>
-        </w:rPr>
-        <w:t>, dunque,</w:t>
-      </w:r>
-      <w:r>
-        <w:rPr>
-          <w:rFonts w:cs="Arial"/>
-          <w:szCs w:val="28"/>
-        </w:rPr>
-        <w:t xml:space="preserve"> non deve essere trasmesso su una rete</w:t>
-      </w:r>
-      <w:r>
-        <w:rPr>
-          <w:rFonts w:cs="Arial"/>
-          <w:szCs w:val="28"/>
-        </w:rPr>
-        <w:t xml:space="preserve"> o riportato</w:t>
-      </w:r>
-      <w:r>
-        <w:rPr>
-          <w:rFonts w:cs="Arial"/>
-          <w:szCs w:val="28"/>
-        </w:rPr>
-        <w:t xml:space="preserve"> nel codice sorgente dell'applicazione</w:t>
-      </w:r>
-      <w:r>
-        <w:rPr>
-          <w:rFonts w:cs="Arial"/>
-          <w:szCs w:val="28"/>
-        </w:rPr>
-        <w:t>.</w:t>
-      </w:r>
+      <w:bookmarkStart w:id="9" w:name="_Toc161389284"/>
+      <w:r>
+        <w:lastRenderedPageBreak/>
+        <w:t>3.2.2) Database Connector</w:t>
+      </w:r>
+      <w:bookmarkEnd w:id="9"/>
       <w:r>
         <w:t xml:space="preserve"> </w:t>
       </w:r>
-      <w:r>
-        <w:rPr>
-          <w:rFonts w:cs="Arial"/>
-          <w:szCs w:val="28"/>
-        </w:rPr>
-        <w:t xml:space="preserve">La gestione dei </w:t>
-      </w:r>
-      <w:r>
-        <w:rPr>
-          <w:rFonts w:cs="Arial"/>
-          <w:szCs w:val="28"/>
-        </w:rPr>
-        <w:t>Secrets</w:t>
-      </w:r>
-      <w:r>
-        <w:rPr>
-          <w:rFonts w:cs="Arial"/>
-          <w:szCs w:val="28"/>
-        </w:rPr>
-        <w:t xml:space="preserve"> è un procedimento che assicura che le informazioni sensibili restino confidenziali</w:t>
-      </w:r>
-      <w:r>
-        <w:rPr>
-          <w:rFonts w:cs="Arial"/>
-          <w:szCs w:val="28"/>
-        </w:rPr>
-        <w:t>.</w:t>
-      </w:r>
-    </w:p>
-    <w:p>
-      <w:pPr>
-        <w:rPr>
-          <w:rFonts w:cs="Arial"/>
-          <w:szCs w:val="28"/>
-        </w:rPr>
-      </w:pPr>
-      <w:r>
-        <w:rPr>
-          <w:rFonts w:cs="Arial"/>
-          <w:szCs w:val="28"/>
-        </w:rPr>
-        <w:lastRenderedPageBreak/>
-        <w:t>Nel sistema in esame, i Secrets sono pensati per fare in modo che le informazioni sensibili vengano immesse, in fase di running locale delle immagini, ognuna all’interno di un file testuale posizionato nel file system del container. In tal modo, si permette di recuperare l’informazione ma al tempo stesso si evita di cristallizzare il contenuto sensibile nelle immagini dei vari microservizi pubblicate sul Docker Hub.</w:t>
-      </w:r>
-    </w:p>
-    <w:p>
-      <w:pPr>
-        <w:rPr>
-          <w:rFonts w:cs="Arial"/>
-          <w:szCs w:val="28"/>
-        </w:rPr>
-      </w:pPr>
-      <w:r>
-        <w:rPr>
-          <w:rFonts w:cs="Arial"/>
-          <w:szCs w:val="28"/>
-        </w:rPr>
-        <w:t>Nei microservizi sviluppati in Go, i</w:t>
-      </w:r>
-      <w:r>
-        <w:rPr>
-          <w:rFonts w:cs="Arial"/>
-          <w:szCs w:val="28"/>
-        </w:rPr>
-        <w:t xml:space="preserve">l recupero del segreto viene realizzato da un tipo chiamato </w:t>
-      </w:r>
-      <w:proofErr w:type="spellStart"/>
-      <w:r>
-        <w:rPr>
-          <w:rFonts w:cs="Arial"/>
-          <w:szCs w:val="28"/>
-        </w:rPr>
-        <w:t>SecretInitializer</w:t>
-      </w:r>
-      <w:proofErr w:type="spellEnd"/>
-      <w:r>
-        <w:rPr>
-          <w:rFonts w:cs="Arial"/>
-          <w:szCs w:val="28"/>
-        </w:rPr>
-        <w:t>, il quale accede in lettura al file contene</w:t>
-      </w:r>
-      <w:r>
-        <w:rPr>
-          <w:rFonts w:cs="Arial"/>
-          <w:szCs w:val="28"/>
-        </w:rPr>
-        <w:t>n</w:t>
-      </w:r>
-      <w:r>
-        <w:rPr>
-          <w:rFonts w:cs="Arial"/>
-          <w:szCs w:val="28"/>
-        </w:rPr>
-        <w:t>te il segreto e imposta quest’ultimo come variabile d’ambiente all’interno del container.</w:t>
-      </w:r>
-    </w:p>
-    <w:p>
-      <w:pPr>
-        <w:rPr>
-          <w:rFonts w:cs="Arial"/>
-          <w:szCs w:val="28"/>
-        </w:rPr>
-      </w:pPr>
-      <w:r>
-        <w:rPr>
-          <w:rFonts w:cs="Arial"/>
-          <w:szCs w:val="28"/>
-        </w:rPr>
-        <w:t xml:space="preserve">Un aspetto da evidenziare è che per lo sviluppo del </w:t>
-      </w:r>
-      <w:proofErr w:type="spellStart"/>
-      <w:r>
-        <w:rPr>
-          <w:rFonts w:cs="Arial"/>
-          <w:szCs w:val="28"/>
-        </w:rPr>
-        <w:t>SecretInitializer</w:t>
-      </w:r>
-      <w:proofErr w:type="spellEnd"/>
-      <w:r>
-        <w:rPr>
-          <w:rFonts w:cs="Arial"/>
-          <w:szCs w:val="28"/>
-        </w:rPr>
-        <w:t xml:space="preserve"> è stato sfruttato il pattern Singleton.</w:t>
-      </w:r>
-    </w:p>
-    <w:p>
-      <w:pPr>
-        <w:pStyle w:val="Titolo3"/>
-      </w:pPr>
-      <w:bookmarkStart w:id="12" w:name="_Toc161389287"/>
-      <w:r>
-        <w:t xml:space="preserve">3.2.5) gRPC </w:t>
-      </w:r>
-      <w:proofErr w:type="spellStart"/>
-      <w:r>
-        <w:t>Communication</w:t>
-      </w:r>
-      <w:bookmarkEnd w:id="12"/>
-      <w:proofErr w:type="spellEnd"/>
-    </w:p>
-    <w:p>
-      <w:r>
-        <w:t>Sia nel WMS sia nell’UM</w:t>
-      </w:r>
-      <w:r>
-        <w:t xml:space="preserve">, il codice necessario per </w:t>
-      </w:r>
-      <w:r>
-        <w:t>la comunicazione tramite gRPC è stata isolat</w:t>
-      </w:r>
-      <w:r>
-        <w:t>o</w:t>
-      </w:r>
-      <w:r>
-        <w:t xml:space="preserve"> all’interno di un file </w:t>
-      </w:r>
-      <w:proofErr w:type="spellStart"/>
+    </w:p>
+    <w:p>
+      <w:r>
+        <w:t>Ciascun</w:t>
+      </w:r>
+      <w:r>
+        <w:t xml:space="preserve"> microservizio è collegato a un suo database di tipo MySQL.</w:t>
+      </w:r>
+    </w:p>
+    <w:p>
+      <w:r>
+        <w:t xml:space="preserve">Per facilitarne la comunicazione con il database è stata utilizzata la libreria </w:t>
+      </w:r>
       <w:r>
         <w:rPr>
           <w:i/>
           <w:iCs/>
         </w:rPr>
-        <w:t>grpc_communication.go</w:t>
-      </w:r>
-      <w:proofErr w:type="spellEnd"/>
-      <w:r>
-        <w:t xml:space="preserve">, </w:t>
-      </w:r>
-      <w:r>
-        <w:t xml:space="preserve">contenente tutti i tipi e le funzioni necessarie. </w:t>
-      </w:r>
-    </w:p>
-    <w:p>
-      <w:r>
-        <w:t xml:space="preserve">All’interno dei due file è stata importata </w:t>
-      </w:r>
-      <w:r>
-        <w:t xml:space="preserve">la libreria </w:t>
-      </w:r>
+        <w:t>github.com/go-</w:t>
+      </w:r>
+      <w:proofErr w:type="spellStart"/>
       <w:r>
         <w:rPr>
           <w:i/>
           <w:iCs/>
         </w:rPr>
-        <w:t>google.golang.org/</w:t>
-      </w:r>
-      <w:proofErr w:type="spellStart"/>
+        <w:t>sql</w:t>
+      </w:r>
+      <w:proofErr w:type="spellEnd"/>
       <w:r>
         <w:rPr>
           <w:i/>
           <w:iCs/>
         </w:rPr>
+        <w:t>-driver/</w:t>
+      </w:r>
+      <w:proofErr w:type="spellStart"/>
+      <w:r>
+        <w:rPr>
+          <w:i/>
+          <w:iCs/>
+        </w:rPr>
+        <w:t>mysql</w:t>
+      </w:r>
+      <w:proofErr w:type="spellEnd"/>
+      <w:r>
+        <w:t>. Inoltre, si è deciso di inglobare tutte le funzioni per l’utilizzo del database all’interno di un tipo</w:t>
+      </w:r>
+      <w:r>
+        <w:t xml:space="preserve"> </w:t>
+      </w:r>
+      <w:r>
+        <w:t>chiamato</w:t>
+      </w:r>
+      <w:r>
+        <w:t xml:space="preserve"> </w:t>
+      </w:r>
+      <w:proofErr w:type="spellStart"/>
+      <w:r>
+        <w:t>DatabaseConnector</w:t>
+      </w:r>
+      <w:proofErr w:type="spellEnd"/>
+      <w:r>
+        <w:t>. Q</w:t>
+      </w:r>
+      <w:r>
+        <w:t xml:space="preserve">uesto contribuisce a rendere il codice più comprensibile e </w:t>
+      </w:r>
+      <w:proofErr w:type="spellStart"/>
+      <w:r>
+        <w:t>manutenibile</w:t>
+      </w:r>
+      <w:proofErr w:type="spellEnd"/>
+      <w:r>
+        <w:t xml:space="preserve"> nel tempo.</w:t>
+      </w:r>
+    </w:p>
+    <w:p>
+      <w:pPr>
+        <w:pStyle w:val="Titolo3"/>
+      </w:pPr>
+      <w:bookmarkStart w:id="10" w:name="_Toc161389285"/>
+      <w:r>
+        <w:t xml:space="preserve">3.2.3) </w:t>
+      </w:r>
+      <w:proofErr w:type="spellStart"/>
+      <w:r>
+        <w:t>KafkaProducer</w:t>
+      </w:r>
+      <w:bookmarkEnd w:id="10"/>
+      <w:proofErr w:type="spellEnd"/>
+    </w:p>
+    <w:p>
+      <w:r>
+        <w:t xml:space="preserve">Il WMS sfrutta la tecnologia Kafka attraverso l’uso della libreria </w:t>
+      </w:r>
+      <w:r>
+        <w:rPr>
+          <w:i/>
+          <w:iCs/>
+        </w:rPr>
+        <w:t>github.com/</w:t>
+      </w:r>
+      <w:proofErr w:type="spellStart"/>
+      <w:r>
+        <w:rPr>
+          <w:i/>
+          <w:iCs/>
+        </w:rPr>
+        <w:t>confluentinc</w:t>
+      </w:r>
+      <w:proofErr w:type="spellEnd"/>
+      <w:r>
+        <w:rPr>
+          <w:i/>
+          <w:iCs/>
+        </w:rPr>
+        <w:t>/</w:t>
+      </w:r>
+      <w:proofErr w:type="spellStart"/>
+      <w:r>
+        <w:rPr>
+          <w:i/>
+          <w:iCs/>
+        </w:rPr>
+        <w:t>confluent</w:t>
+      </w:r>
+      <w:proofErr w:type="spellEnd"/>
+      <w:r>
+        <w:rPr>
+          <w:i/>
+          <w:iCs/>
+        </w:rPr>
+        <w:t>-</w:t>
+      </w:r>
+      <w:proofErr w:type="spellStart"/>
+      <w:r>
+        <w:rPr>
+          <w:i/>
+          <w:iCs/>
+        </w:rPr>
+        <w:t>kafka</w:t>
+      </w:r>
+      <w:proofErr w:type="spellEnd"/>
+      <w:r>
+        <w:rPr>
+          <w:i/>
+          <w:iCs/>
+        </w:rPr>
+        <w:t>-go/</w:t>
+      </w:r>
+      <w:proofErr w:type="spellStart"/>
+      <w:r>
+        <w:rPr>
+          <w:i/>
+          <w:iCs/>
+        </w:rPr>
+        <w:t>kafka</w:t>
+      </w:r>
+      <w:proofErr w:type="spellEnd"/>
+      <w:r>
+        <w:t xml:space="preserve">. Anche in questo caso si è deciso di utilizzare un tipo, </w:t>
+      </w:r>
+      <w:r>
+        <w:t>chiamato</w:t>
+      </w:r>
+      <w:r>
+        <w:t xml:space="preserve"> </w:t>
+      </w:r>
+      <w:proofErr w:type="spellStart"/>
+      <w:r>
+        <w:t>KafkaProducer</w:t>
+      </w:r>
+      <w:proofErr w:type="spellEnd"/>
+      <w:r>
+        <w:t>, che incorpora le funzioni per la comunicazione con il broker Kafka</w:t>
+      </w:r>
+      <w:r>
+        <w:t xml:space="preserve"> e la pubblicazione sul </w:t>
+      </w:r>
+      <w:proofErr w:type="spellStart"/>
+      <w:r>
+        <w:t>topic</w:t>
+      </w:r>
+      <w:proofErr w:type="spellEnd"/>
+      <w:r>
+        <w:t xml:space="preserve"> </w:t>
+      </w:r>
+      <w:proofErr w:type="spellStart"/>
+      <w:r>
+        <w:rPr>
+          <w:i/>
+          <w:iCs/>
+        </w:rPr>
+        <w:t>event_update</w:t>
+      </w:r>
+      <w:proofErr w:type="spellEnd"/>
+      <w:r>
+        <w:t xml:space="preserve">. I motivi che hanno portato a tale scelta sono gli stessi presentati per il </w:t>
+      </w:r>
+      <w:proofErr w:type="spellStart"/>
+      <w:r>
+        <w:t>DatabaseConnector</w:t>
+      </w:r>
+      <w:proofErr w:type="spellEnd"/>
+      <w:r>
+        <w:t>.</w:t>
+      </w:r>
+    </w:p>
+    <w:p>
+      <w:pPr>
+        <w:pStyle w:val="Titolo3"/>
+      </w:pPr>
+      <w:bookmarkStart w:id="11" w:name="_Toc161389286"/>
+      <w:r>
+        <w:t xml:space="preserve">3.2.4) </w:t>
+      </w:r>
+      <w:proofErr w:type="spellStart"/>
+      <w:r>
+        <w:t>SecretInitializer</w:t>
+      </w:r>
+      <w:bookmarkEnd w:id="11"/>
+      <w:proofErr w:type="spellEnd"/>
+    </w:p>
+    <w:p>
+      <w:pPr>
+        <w:rPr>
+          <w:rFonts w:cs="Arial"/>
+          <w:szCs w:val="28"/>
+        </w:rPr>
+      </w:pPr>
+      <w:r>
+        <w:rPr>
+          <w:rFonts w:cs="Arial"/>
+          <w:szCs w:val="28"/>
+        </w:rPr>
+        <w:t>Per evitare di esporre la password di accesso al database si è scelto di implementare i Secrets</w:t>
+      </w:r>
+      <w:r>
+        <w:rPr>
+          <w:rFonts w:cs="Arial"/>
+          <w:szCs w:val="28"/>
+        </w:rPr>
+        <w:t>.</w:t>
+      </w:r>
+    </w:p>
+    <w:p>
+      <w:pPr>
+        <w:rPr>
+          <w:rFonts w:cs="Arial"/>
+          <w:szCs w:val="28"/>
+        </w:rPr>
+      </w:pPr>
+      <w:r>
+        <w:rPr>
+          <w:rFonts w:cs="Arial"/>
+          <w:szCs w:val="28"/>
+        </w:rPr>
+        <w:t xml:space="preserve">Un </w:t>
+      </w:r>
+      <w:r>
+        <w:rPr>
+          <w:rFonts w:cs="Arial"/>
+          <w:szCs w:val="28"/>
+        </w:rPr>
+        <w:t>Secret</w:t>
+      </w:r>
+      <w:r>
+        <w:rPr>
+          <w:rFonts w:cs="Arial"/>
+          <w:szCs w:val="28"/>
+        </w:rPr>
+        <w:t xml:space="preserve"> è </w:t>
+      </w:r>
+      <w:r>
+        <w:rPr>
+          <w:rFonts w:cs="Arial"/>
+          <w:szCs w:val="28"/>
+        </w:rPr>
+        <w:t xml:space="preserve">un </w:t>
+      </w:r>
+      <w:r>
+        <w:rPr>
+          <w:rFonts w:cs="Arial"/>
+          <w:szCs w:val="28"/>
+        </w:rPr>
+        <w:t>qualsiasi dato</w:t>
+      </w:r>
+      <w:r>
+        <w:rPr>
+          <w:rFonts w:cs="Arial"/>
+          <w:szCs w:val="28"/>
+        </w:rPr>
+        <w:t xml:space="preserve"> che contiene informazioni sensibili</w:t>
+      </w:r>
+      <w:r>
+        <w:rPr>
+          <w:rFonts w:cs="Arial"/>
+          <w:szCs w:val="28"/>
+        </w:rPr>
+        <w:t xml:space="preserve"> e c</w:t>
+      </w:r>
+      <w:r>
+        <w:rPr>
+          <w:rFonts w:cs="Arial"/>
+          <w:szCs w:val="28"/>
+        </w:rPr>
+        <w:t>he</w:t>
+      </w:r>
+      <w:r>
+        <w:rPr>
+          <w:rFonts w:cs="Arial"/>
+          <w:szCs w:val="28"/>
+        </w:rPr>
+        <w:t>, dunque,</w:t>
+      </w:r>
+      <w:r>
+        <w:rPr>
+          <w:rFonts w:cs="Arial"/>
+          <w:szCs w:val="28"/>
+        </w:rPr>
+        <w:t xml:space="preserve"> non deve essere trasmesso su una rete</w:t>
+      </w:r>
+      <w:r>
+        <w:rPr>
+          <w:rFonts w:cs="Arial"/>
+          <w:szCs w:val="28"/>
+        </w:rPr>
+        <w:t xml:space="preserve"> o riportato</w:t>
+      </w:r>
+      <w:r>
+        <w:rPr>
+          <w:rFonts w:cs="Arial"/>
+          <w:szCs w:val="28"/>
+        </w:rPr>
+        <w:t xml:space="preserve"> nel codice sorgente dell'applicazione</w:t>
+      </w:r>
+      <w:r>
+        <w:rPr>
+          <w:rFonts w:cs="Arial"/>
+          <w:szCs w:val="28"/>
+        </w:rPr>
+        <w:t>.</w:t>
+      </w:r>
+      <w:r>
+        <w:t xml:space="preserve"> </w:t>
+      </w:r>
+      <w:r>
+        <w:rPr>
+          <w:rFonts w:cs="Arial"/>
+          <w:szCs w:val="28"/>
+        </w:rPr>
+        <w:t xml:space="preserve">La gestione dei </w:t>
+      </w:r>
+      <w:r>
+        <w:rPr>
+          <w:rFonts w:cs="Arial"/>
+          <w:szCs w:val="28"/>
+        </w:rPr>
+        <w:t>Secrets</w:t>
+      </w:r>
+      <w:r>
+        <w:rPr>
+          <w:rFonts w:cs="Arial"/>
+          <w:szCs w:val="28"/>
+        </w:rPr>
+        <w:t xml:space="preserve"> è un procedimento che assicura che le informazioni sensibili restino confidenziali</w:t>
+      </w:r>
+      <w:r>
+        <w:rPr>
+          <w:rFonts w:cs="Arial"/>
+          <w:szCs w:val="28"/>
+        </w:rPr>
+        <w:t>.</w:t>
+      </w:r>
+    </w:p>
+    <w:p>
+      <w:pPr>
+        <w:rPr>
+          <w:rFonts w:cs="Arial"/>
+          <w:szCs w:val="28"/>
+        </w:rPr>
+      </w:pPr>
+      <w:r>
+        <w:rPr>
+          <w:rFonts w:cs="Arial"/>
+          <w:szCs w:val="28"/>
+        </w:rPr>
+        <w:t>Nel sistema in esame, i Secrets sono pensati per fare in modo che le informazioni sensibili vengano immesse, in fase di running locale delle immagini, ognuna all’interno di un file testuale posizionato nel file system del container. In tal modo, si permette di recuperare l’informazione ma al tempo stesso si evita di cristallizzare il contenuto sensibile nelle immagini dei vari microservizi pubblicate sul Docker Hub.</w:t>
+      </w:r>
+    </w:p>
+    <w:p>
+      <w:pPr>
+        <w:rPr>
+          <w:rFonts w:cs="Arial"/>
+          <w:szCs w:val="28"/>
+        </w:rPr>
+      </w:pPr>
+      <w:r>
+        <w:rPr>
+          <w:rFonts w:cs="Arial"/>
+          <w:szCs w:val="28"/>
+        </w:rPr>
+        <w:t>Nei microservizi sviluppati in Go, i</w:t>
+      </w:r>
+      <w:r>
+        <w:rPr>
+          <w:rFonts w:cs="Arial"/>
+          <w:szCs w:val="28"/>
+        </w:rPr>
+        <w:t xml:space="preserve">l recupero del segreto viene realizzato da un tipo chiamato </w:t>
+      </w:r>
+      <w:proofErr w:type="spellStart"/>
+      <w:r>
+        <w:rPr>
+          <w:rFonts w:cs="Arial"/>
+          <w:szCs w:val="28"/>
+        </w:rPr>
+        <w:t>SecretInitializer</w:t>
+      </w:r>
+      <w:proofErr w:type="spellEnd"/>
+      <w:r>
+        <w:rPr>
+          <w:rFonts w:cs="Arial"/>
+          <w:szCs w:val="28"/>
+        </w:rPr>
+        <w:t>, il quale accede in lettura al file contene</w:t>
+      </w:r>
+      <w:r>
+        <w:rPr>
+          <w:rFonts w:cs="Arial"/>
+          <w:szCs w:val="28"/>
+        </w:rPr>
+        <w:t>n</w:t>
+      </w:r>
+      <w:r>
+        <w:rPr>
+          <w:rFonts w:cs="Arial"/>
+          <w:szCs w:val="28"/>
+        </w:rPr>
+        <w:t>te il segreto e imposta quest’ultimo come variabile d’ambiente all’interno del container.</w:t>
+      </w:r>
+    </w:p>
+    <w:p>
+      <w:pPr>
+        <w:rPr>
+          <w:rFonts w:cs="Arial"/>
+          <w:szCs w:val="28"/>
+        </w:rPr>
+      </w:pPr>
+      <w:r>
+        <w:rPr>
+          <w:rFonts w:cs="Arial"/>
+          <w:szCs w:val="28"/>
+        </w:rPr>
+        <w:t xml:space="preserve">Un aspetto da evidenziare è che per lo sviluppo del </w:t>
+      </w:r>
+      <w:proofErr w:type="spellStart"/>
+      <w:r>
+        <w:rPr>
+          <w:rFonts w:cs="Arial"/>
+          <w:szCs w:val="28"/>
+        </w:rPr>
+        <w:t>SecretInitializer</w:t>
+      </w:r>
+      <w:proofErr w:type="spellEnd"/>
+      <w:r>
+        <w:rPr>
+          <w:rFonts w:cs="Arial"/>
+          <w:szCs w:val="28"/>
+        </w:rPr>
+        <w:t xml:space="preserve"> è stato sfruttato il pattern Singleton.</w:t>
+      </w:r>
+    </w:p>
+    <w:p>
+      <w:pPr>
+        <w:pStyle w:val="Titolo3"/>
+      </w:pPr>
+      <w:bookmarkStart w:id="12" w:name="_Toc161389287"/>
+      <w:r>
+        <w:lastRenderedPageBreak/>
+        <w:t xml:space="preserve">3.2.5) gRPC </w:t>
+      </w:r>
+      <w:proofErr w:type="spellStart"/>
+      <w:r>
+        <w:t>Communication</w:t>
+      </w:r>
+      <w:bookmarkEnd w:id="12"/>
+      <w:proofErr w:type="spellEnd"/>
+    </w:p>
+    <w:p>
+      <w:r>
+        <w:t>Sia nel WMS sia nell’UM</w:t>
+      </w:r>
+      <w:r>
+        <w:t xml:space="preserve">, il codice necessario per </w:t>
+      </w:r>
+      <w:r>
+        <w:t>la comunicazione tramite gRPC è stata isolat</w:t>
+      </w:r>
+      <w:r>
+        <w:t>o</w:t>
+      </w:r>
+      <w:r>
+        <w:t xml:space="preserve"> all’interno di un file </w:t>
+      </w:r>
+      <w:proofErr w:type="spellStart"/>
+      <w:r>
+        <w:rPr>
+          <w:i/>
+          <w:iCs/>
+        </w:rPr>
+        <w:t>grpc_communication.go</w:t>
+      </w:r>
+      <w:proofErr w:type="spellEnd"/>
+      <w:r>
+        <w:t xml:space="preserve">, </w:t>
+      </w:r>
+      <w:r>
+        <w:t xml:space="preserve">contenente tutti i tipi e le funzioni necessarie. </w:t>
+      </w:r>
+    </w:p>
+    <w:p>
+      <w:r>
+        <w:t xml:space="preserve">All’interno dei due file è stata importata </w:t>
+      </w:r>
+      <w:r>
+        <w:t xml:space="preserve">la libreria </w:t>
+      </w:r>
+      <w:r>
+        <w:rPr>
+          <w:i/>
+          <w:iCs/>
+        </w:rPr>
+        <w:t>google.golang.org/</w:t>
+      </w:r>
+      <w:proofErr w:type="spellStart"/>
+      <w:r>
+        <w:rPr>
+          <w:i/>
+          <w:iCs/>
+        </w:rPr>
         <w:t>grpc</w:t>
       </w:r>
       <w:proofErr w:type="spellEnd"/>
@@ -8649,11 +8868,7 @@
         <w:t xml:space="preserve">l’eventuale violazione dei parametri meteorologici </w:t>
       </w:r>
       <w:r>
-        <w:t xml:space="preserve">a cui gli utenti sono interessati e, nel caso avvenissero una o più violazioni per le diverse località </w:t>
-      </w:r>
-      <w:r>
-        <w:lastRenderedPageBreak/>
-        <w:t xml:space="preserve">di interesse, di pubblicare sul </w:t>
+        <w:t xml:space="preserve">a cui gli utenti sono interessati e, nel caso avvenissero una o più violazioni per le diverse località di interesse, di pubblicare sul </w:t>
       </w:r>
       <w:proofErr w:type="spellStart"/>
       <w:r>
@@ -8771,7 +8986,11 @@
       </w:r>
       <w:proofErr w:type="spellEnd"/>
       <w:r>
-        <w:t xml:space="preserve">, che è solo un consumer Kafka, sfrutterà solo una delle due classi, al contrario del Worker che è sia un producer che un consumer. </w:t>
+        <w:t xml:space="preserve">, che </w:t>
+      </w:r>
+      <w:r>
+        <w:lastRenderedPageBreak/>
+        <w:t xml:space="preserve">è solo un consumer Kafka, sfrutterà solo una delle due classi, al contrario del Worker che è sia un producer che un consumer. </w:t>
       </w:r>
     </w:p>
     <w:p>
@@ -9032,7 +9251,6 @@
       </w:pPr>
       <w:bookmarkStart w:id="20" w:name="_Toc161389295"/>
       <w:r>
-        <w:lastRenderedPageBreak/>
         <w:t>3.3.</w:t>
       </w:r>
       <w:r>
@@ -9127,36 +9345,6 @@
       <w:r>
         <w:t>.</w:t>
       </w:r>
-    </w:p>
-    <w:p/>
-    <w:p/>
-    <w:p/>
-    <w:p/>
-    <w:p/>
-    <w:p/>
-    <w:p>
-      <w:pPr>
-        <w:rPr>
-          <w:rFonts w:cs="Arial"/>
-          <w:szCs w:val="28"/>
-        </w:rPr>
-      </w:pPr>
-    </w:p>
-    <w:p/>
-    <w:p/>
-    <w:p/>
-    <w:p/>
-    <w:p/>
-    <w:p/>
-    <w:p/>
-    <w:p>
-      <w:pPr>
-        <w:ind w:left="360"/>
-        <w:rPr>
-          <w:rFonts w:cs="Arial"/>
-          <w:szCs w:val="28"/>
-        </w:rPr>
-      </w:pPr>
     </w:p>
     <w:sectPr>
       <w:pgSz w:w="11906" w:h="16838"/>
@@ -10130,7 +10318,7 @@
   <w:abstractNum w:abstractNumId="9" w15:restartNumberingAfterBreak="0">
     <w:nsid w:val="35A40DED"/>
     <w:multiLevelType w:val="hybridMultilevel"/>
-    <w:tmpl w:val="C27C9652"/>
+    <w:tmpl w:val="FE6AAE52"/>
     <w:lvl w:ilvl="0" w:tplc="04100001">
       <w:start w:val="1"/>
       <w:numFmt w:val="bullet"/>
@@ -10143,16 +10331,15 @@
         <w:rFonts w:ascii="Symbol" w:hAnsi="Symbol" w:hint="default"/>
       </w:rPr>
     </w:lvl>
-    <w:lvl w:ilvl="1" w:tplc="04100003" w:tentative="1">
-      <w:start w:val="1"/>
+    <w:lvl w:ilvl="1" w:tplc="672CA294">
       <w:numFmt w:val="bullet"/>
-      <w:lvlText w:val="o"/>
-      <w:lvlJc w:val="left"/>
-      <w:pPr>
-        <w:ind w:left="1440" w:hanging="360"/>
-      </w:pPr>
-      <w:rPr>
-        <w:rFonts w:ascii="Courier New" w:hAnsi="Courier New" w:cs="Courier New" w:hint="default"/>
+      <w:lvlText w:val="•"/>
+      <w:lvlJc w:val="left"/>
+      <w:pPr>
+        <w:ind w:left="927" w:hanging="360"/>
+      </w:pPr>
+      <w:rPr>
+        <w:rFonts w:ascii="Arial" w:eastAsiaTheme="minorHAnsi" w:hAnsi="Arial" w:cs="Arial" w:hint="default"/>
       </w:rPr>
     </w:lvl>
     <w:lvl w:ilvl="2" w:tplc="04100005" w:tentative="1">
@@ -11994,7 +12181,6 @@
   <w:style w:type="character" w:default="1" w:styleId="Carpredefinitoparagrafo">
     <w:name w:val="Default Paragraph Font"/>
     <w:uiPriority w:val="1"/>
-    <w:semiHidden/>
     <w:unhideWhenUsed/>
   </w:style>
   <w:style w:type="table" w:default="1" w:styleId="Tabellanormale">

</xml_diff>